<commit_message>
Added note about Uploads link to Instructions.
</commit_message>
<xml_diff>
--- a/distributed to users/Instructions.docx
+++ b/distributed to users/Instructions.docx
@@ -398,6 +398,31 @@
       <w:pPr>
         <w:pStyle w:val="ListParagraph"/>
         <w:ind w:left="360"/>
+        <w:rPr>
+          <w:b/>
+        </w:rPr>
+      </w:pPr>
+      <w:r>
+        <w:rPr>
+          <w:b/>
+        </w:rPr>
+        <w:t xml:space="preserve">NOTE:  browsing to the Uploads folder from the front page doesn’t work.  It won’t allow uploads.  I’ve asked for help configuring that.  Use this direct link:  </w:t>
+      </w:r>
+      <w:hyperlink r:id="rId11" w:history="1">
+        <w:r>
+          <w:rPr>
+            <w:rStyle w:val="Hyperlink"/>
+          </w:rPr>
+          <w:t>https://astrocloud.nrao.edu/s/eij3MX6GMQPbe3x</w:t>
+        </w:r>
+      </w:hyperlink>
+      <w:bookmarkStart w:id="0" w:name="_GoBack"/>
+      <w:bookmarkEnd w:id="0"/>
+    </w:p>
+    <w:p>
+      <w:pPr>
+        <w:pStyle w:val="ListParagraph"/>
+        <w:ind w:left="360"/>
       </w:pPr>
       <w:r>
         <w:t>Notify</w:t>
@@ -408,7 +433,7 @@
       <w:r>
         <w:t xml:space="preserve"> </w:t>
       </w:r>
-      <w:hyperlink r:id="rId11" w:history="1">
+      <w:hyperlink r:id="rId12" w:history="1">
         <w:r>
           <w:rPr>
             <w:rStyle w:val="Hyperlink"/>
@@ -440,7 +465,7 @@
           <w:numId w:val="1"/>
         </w:numPr>
       </w:pPr>
-      <w:bookmarkStart w:id="0" w:name="_Ref64473896"/>
+      <w:bookmarkStart w:id="1" w:name="_Ref64473896"/>
       <w:r>
         <w:t xml:space="preserve">After the spreadsheet is </w:t>
       </w:r>
@@ -483,7 +508,7 @@
       <w:r>
         <w:t>spreadsheet corresponding to each submission.</w:t>
       </w:r>
-      <w:bookmarkEnd w:id="0"/>
+      <w:bookmarkEnd w:id="1"/>
     </w:p>
     <w:p>
       <w:pPr>
@@ -548,7 +573,7 @@
                     <pic:cNvPicPr/>
                   </pic:nvPicPr>
                   <pic:blipFill>
-                    <a:blip r:embed="rId12"/>
+                    <a:blip r:embed="rId13"/>
                     <a:stretch>
                       <a:fillRect/>
                     </a:stretch>
@@ -666,6 +691,7 @@
         </w:numPr>
       </w:pPr>
       <w:r>
+        <w:lastRenderedPageBreak/>
         <w:t xml:space="preserve">As with the </w:t>
       </w:r>
       <w:proofErr w:type="spellStart"/>
@@ -692,7 +718,6 @@
         </w:numPr>
       </w:pPr>
       <w:r>
-        <w:lastRenderedPageBreak/>
         <w:t xml:space="preserve">As with </w:t>
       </w:r>
       <w:proofErr w:type="spellStart"/>
@@ -716,10 +741,7 @@
         <w:t xml:space="preserve">The default state with your OWNER name at the top-level </w:t>
       </w:r>
       <w:r>
-        <w:t>would mean</w:t>
-      </w:r>
-      <w:r>
-        <w:t xml:space="preserve"> </w:t>
+        <w:t xml:space="preserve">would mean </w:t>
       </w:r>
       <w:r>
         <w:t>you want to migrate everything.   If that is not the case, be sure to remove it from the top-level folders.</w:t>
@@ -766,7 +788,7 @@
       <w:r>
         <w:t xml:space="preserve">Notify Morgan McLeod </w:t>
       </w:r>
-      <w:hyperlink r:id="rId13" w:history="1">
+      <w:hyperlink r:id="rId14" w:history="1">
         <w:r>
           <w:rPr>
             <w:rStyle w:val="Hyperlink"/>
@@ -802,12 +824,7 @@
         <w:t xml:space="preserve">Migration </w:t>
       </w:r>
       <w:r>
-        <w:t>spreadsheets in the format required for ALMA EDM Migration and post them back to your upload</w:t>
-      </w:r>
-      <w:bookmarkStart w:id="1" w:name="_GoBack"/>
-      <w:bookmarkEnd w:id="1"/>
-      <w:r>
-        <w:t>/download folder.  You may inspect and modify them if you wish before submitting to the EDM Migration team at ALMA.</w:t>
+        <w:t>spreadsheets in the format required for ALMA EDM Migration and post them back to your upload/download folder.  You may inspect and modify them if you wish before submitting to the EDM Migration team at ALMA.</w:t>
       </w:r>
     </w:p>
     <w:p>
@@ -1925,6 +1942,18 @@
       <w:szCs w:val="18"/>
     </w:rPr>
   </w:style>
+  <w:style w:type="character" w:styleId="FollowedHyperlink">
+    <w:name w:val="FollowedHyperlink"/>
+    <w:basedOn w:val="DefaultParagraphFont"/>
+    <w:uiPriority w:val="99"/>
+    <w:semiHidden/>
+    <w:unhideWhenUsed/>
+    <w:rsid w:val="004F2E5B"/>
+    <w:rPr>
+      <w:color w:val="954F72" w:themeColor="followedHyperlink"/>
+      <w:u w:val="single"/>
+    </w:rPr>
+  </w:style>
 </w:styles>
 </file>
 
@@ -2194,7 +2223,7 @@
 </file>
 
 <file path=customXml/itemProps1.xml><?xml version="1.0" encoding="utf-8"?>
-<ds:datastoreItem xmlns:ds="http://schemas.openxmlformats.org/officeDocument/2006/customXml" ds:itemID="{B71199A3-0DA2-45A8-8AD8-DD1D6C181FF1}">
+<ds:datastoreItem xmlns:ds="http://schemas.openxmlformats.org/officeDocument/2006/customXml" ds:itemID="{DD8AAE48-6FAF-4A8F-AE8B-23921E0C2E14}">
   <ds:schemaRefs>
     <ds:schemaRef ds:uri="http://schemas.openxmlformats.org/officeDocument/2006/bibliography"/>
   </ds:schemaRefs>

</xml_diff>